<commit_message>
User Story 2 Af
</commit_message>
<xml_diff>
--- a/Documenten EenmaalAndermaal/Functioneel Technisch Ontwerp/Sprint 2/User Story 1.docx
+++ b/Documenten EenmaalAndermaal/Functioneel Technisch Ontwerp/Sprint 2/User Story 1.docx
@@ -33,13 +33,13 @@
           <wp:anchor distT="0" distB="0" distL="114300" distR="114300" simplePos="0" relativeHeight="251659264" behindDoc="0" locked="0" layoutInCell="1" allowOverlap="1">
             <wp:simplePos x="0" y="0"/>
             <wp:positionH relativeFrom="margin">
-              <wp:posOffset>-833</wp:posOffset>
+              <wp:align>left</wp:align>
             </wp:positionH>
             <wp:positionV relativeFrom="paragraph">
-              <wp:posOffset>5715</wp:posOffset>
+              <wp:posOffset>288290</wp:posOffset>
             </wp:positionV>
-            <wp:extent cx="2893695" cy="2381250"/>
-            <wp:effectExtent l="0" t="0" r="1905" b="0"/>
+            <wp:extent cx="2583180" cy="2125980"/>
+            <wp:effectExtent l="0" t="0" r="7620" b="7620"/>
             <wp:wrapSquare wrapText="bothSides"/>
             <wp:docPr id="2" name="Afbeelding 2"/>
             <wp:cNvGraphicFramePr>
@@ -67,7 +67,7 @@
                   <pic:spPr>
                     <a:xfrm>
                       <a:off x="0" y="0"/>
-                      <a:ext cx="2893695" cy="2381250"/>
+                      <a:ext cx="2591491" cy="2132731"/>
                     </a:xfrm>
                     <a:prstGeom prst="rect">
                       <a:avLst/>
@@ -85,7 +85,11 @@
           </wp:anchor>
         </w:drawing>
       </w:r>
-    </w:p>
+      <w:r>
+        <w:t>Dit staat onder de header en boven de footer.</w:t>
+      </w:r>
+    </w:p>
+    <w:p/>
     <w:p>
       <w:pPr>
         <w:ind w:left="360"/>
@@ -99,9 +103,13 @@
     <w:p/>
     <w:p/>
     <w:p/>
-    <w:p/>
-    <w:p/>
-    <w:p/>
+    <w:p>
+      <w:bookmarkStart w:id="0" w:name="_GoBack"/>
+      <w:r>
+        <w:br/>
+      </w:r>
+    </w:p>
+    <w:bookmarkEnd w:id="0"/>
     <w:p>
       <w:r>
         <w:rPr>
@@ -114,6 +122,18 @@
         <w:t xml:space="preserve">Dit hebben we uiteindelijk gekozen, omdat ieder teamlid hierop heeft gestemd als eindproduct voor het registreren pagina. </w:t>
       </w:r>
     </w:p>
+    <w:p>
+      <w:r>
+        <w:t>Dit staat onder de header en boven de footer.</w:t>
+      </w:r>
+    </w:p>
+    <w:p>
+      <w:r>
+        <w:tab/>
+      </w:r>
+    </w:p>
+    <w:p/>
+    <w:p/>
     <w:p>
       <w:r>
         <w:rPr>
@@ -126,10 +146,10 @@
               <wp:align>left</wp:align>
             </wp:positionH>
             <wp:positionV relativeFrom="paragraph">
-              <wp:posOffset>16613</wp:posOffset>
+              <wp:posOffset>-816492</wp:posOffset>
             </wp:positionV>
-            <wp:extent cx="1614805" cy="3461385"/>
-            <wp:effectExtent l="0" t="0" r="4445" b="5715"/>
+            <wp:extent cx="1614805" cy="3476625"/>
+            <wp:effectExtent l="0" t="0" r="4445" b="9525"/>
             <wp:wrapSquare wrapText="bothSides"/>
             <wp:docPr id="1" name="Afbeelding 1"/>
             <wp:cNvGraphicFramePr>
@@ -157,7 +177,7 @@
                   <pic:spPr>
                     <a:xfrm>
                       <a:off x="0" y="0"/>
-                      <a:ext cx="1614805" cy="3461385"/>
+                      <a:ext cx="1614805" cy="3476625"/>
                     </a:xfrm>
                     <a:prstGeom prst="rect">
                       <a:avLst/>
@@ -175,13 +195,7 @@
           </wp:anchor>
         </w:drawing>
       </w:r>
-      <w:r>
-        <w:tab/>
-      </w:r>
-    </w:p>
-    <w:p/>
-    <w:p/>
-    <w:p/>
+    </w:p>
     <w:p/>
     <w:p/>
     <w:p/>
@@ -286,8 +300,6 @@
       <w:r>
         <w:t>en</w:t>
       </w:r>
-      <w:bookmarkStart w:id="0" w:name="_GoBack"/>
-      <w:bookmarkEnd w:id="0"/>
       <w:r>
         <w:t xml:space="preserve"> opgeslagen in de database nadat de gebruiker op de knop “Registreren</w:t>
       </w:r>
@@ -555,6 +567,7 @@
     <w:lsdException w:name="HTML Sample" w:semiHidden="1" w:unhideWhenUsed="1"/>
     <w:lsdException w:name="HTML Typewriter" w:semiHidden="1" w:unhideWhenUsed="1"/>
     <w:lsdException w:name="HTML Variable" w:semiHidden="1" w:unhideWhenUsed="1"/>
+    <w:lsdException w:name="Normal Table" w:semiHidden="1" w:unhideWhenUsed="1"/>
     <w:lsdException w:name="annotation subject" w:semiHidden="1" w:unhideWhenUsed="1"/>
     <w:lsdException w:name="No List" w:semiHidden="1" w:unhideWhenUsed="1"/>
     <w:lsdException w:name="Outline List 1" w:semiHidden="1" w:unhideWhenUsed="1"/>
@@ -601,8 +614,10 @@
     <w:lsdException w:name="Table Subtle 2" w:semiHidden="1" w:unhideWhenUsed="1"/>
     <w:lsdException w:name="Table Web 1" w:semiHidden="1" w:unhideWhenUsed="1"/>
     <w:lsdException w:name="Table Web 2" w:semiHidden="1" w:unhideWhenUsed="1"/>
+    <w:lsdException w:name="Table Web 3" w:semiHidden="1" w:unhideWhenUsed="1"/>
     <w:lsdException w:name="Balloon Text" w:semiHidden="1" w:unhideWhenUsed="1"/>
     <w:lsdException w:name="Table Grid" w:uiPriority="39"/>
+    <w:lsdException w:name="Table Theme" w:semiHidden="1" w:unhideWhenUsed="1"/>
     <w:lsdException w:name="Placeholder Text" w:semiHidden="1"/>
     <w:lsdException w:name="No Spacing" w:uiPriority="1" w:qFormat="1"/>
     <w:lsdException w:name="Light Shading" w:uiPriority="60"/>

</xml_diff>